<commit_message>
updated pdf of proj report
</commit_message>
<xml_diff>
--- a/Documentation/CMPE 281.docx
+++ b/Documentation/CMPE 281.docx
@@ -130,6 +130,7 @@
               <w:tab w:val="right" w:leader="dot" w:pos="9620"/>
             </w:tabs>
             <w:rPr>
+              <w:rFonts w:eastAsiaTheme="minorEastAsia"/>
               <w:noProof/>
             </w:rPr>
           </w:pPr>
@@ -142,7 +143,7 @@
           <w:r>
             <w:fldChar w:fldCharType="separate"/>
           </w:r>
-          <w:hyperlink w:anchor="_Toc469080823" w:history="1">
+          <w:hyperlink w:anchor="_Toc469083615" w:history="1">
             <w:r>
               <w:rPr>
                 <w:rStyle w:val="Hyperlink"/>
@@ -169,7 +170,7 @@
                 <w:noProof/>
                 <w:webHidden/>
               </w:rPr>
-              <w:instrText xml:space="preserve"> PAGEREF _Toc469080823 \h </w:instrText>
+              <w:instrText xml:space="preserve"> PAGEREF _Toc469083615 \h </w:instrText>
             </w:r>
             <w:r>
               <w:rPr>
@@ -207,10 +208,11 @@
               <w:tab w:val="right" w:leader="dot" w:pos="9620"/>
             </w:tabs>
             <w:rPr>
+              <w:rFonts w:eastAsiaTheme="minorEastAsia"/>
               <w:noProof/>
             </w:rPr>
           </w:pPr>
-          <w:hyperlink w:anchor="_Toc469080824" w:history="1">
+          <w:hyperlink w:anchor="_Toc469083616" w:history="1">
             <w:r>
               <w:rPr>
                 <w:rStyle w:val="Hyperlink"/>
@@ -237,7 +239,7 @@
                 <w:noProof/>
                 <w:webHidden/>
               </w:rPr>
-              <w:instrText xml:space="preserve"> PAGEREF _Toc469080824 \h </w:instrText>
+              <w:instrText xml:space="preserve"> PAGEREF _Toc469083616 \h </w:instrText>
             </w:r>
             <w:r>
               <w:rPr>
@@ -275,10 +277,11 @@
               <w:tab w:val="right" w:leader="dot" w:pos="9620"/>
             </w:tabs>
             <w:rPr>
+              <w:rFonts w:eastAsiaTheme="minorEastAsia"/>
               <w:noProof/>
             </w:rPr>
           </w:pPr>
-          <w:hyperlink w:anchor="_Toc469080825" w:history="1">
+          <w:hyperlink w:anchor="_Toc469083617" w:history="1">
             <w:r>
               <w:rPr>
                 <w:rStyle w:val="Hyperlink"/>
@@ -305,7 +308,7 @@
                 <w:noProof/>
                 <w:webHidden/>
               </w:rPr>
-              <w:instrText xml:space="preserve"> PAGEREF _Toc469080825 \h </w:instrText>
+              <w:instrText xml:space="preserve"> PAGEREF _Toc469083617 \h </w:instrText>
             </w:r>
             <w:r>
               <w:rPr>
@@ -343,10 +346,11 @@
               <w:tab w:val="right" w:leader="dot" w:pos="9620"/>
             </w:tabs>
             <w:rPr>
+              <w:rFonts w:eastAsiaTheme="minorEastAsia"/>
               <w:noProof/>
             </w:rPr>
           </w:pPr>
-          <w:hyperlink w:anchor="_Toc469080826" w:history="1">
+          <w:hyperlink w:anchor="_Toc469083618" w:history="1">
             <w:r>
               <w:rPr>
                 <w:rStyle w:val="Hyperlink"/>
@@ -373,7 +377,7 @@
                 <w:noProof/>
                 <w:webHidden/>
               </w:rPr>
-              <w:instrText xml:space="preserve"> PAGEREF _Toc469080826 \h </w:instrText>
+              <w:instrText xml:space="preserve"> PAGEREF _Toc469083618 \h </w:instrText>
             </w:r>
             <w:r>
               <w:rPr>
@@ -411,10 +415,11 @@
               <w:tab w:val="right" w:leader="dot" w:pos="9620"/>
             </w:tabs>
             <w:rPr>
+              <w:rFonts w:eastAsiaTheme="minorEastAsia"/>
               <w:noProof/>
             </w:rPr>
           </w:pPr>
-          <w:hyperlink w:anchor="_Toc469080827" w:history="1">
+          <w:hyperlink w:anchor="_Toc469083619" w:history="1">
             <w:r>
               <w:rPr>
                 <w:rStyle w:val="Hyperlink"/>
@@ -441,7 +446,7 @@
                 <w:noProof/>
                 <w:webHidden/>
               </w:rPr>
-              <w:instrText xml:space="preserve"> PAGEREF _Toc469080827 \h </w:instrText>
+              <w:instrText xml:space="preserve"> PAGEREF _Toc469083619 \h </w:instrText>
             </w:r>
             <w:r>
               <w:rPr>
@@ -461,7 +466,7 @@
                 <w:noProof/>
                 <w:webHidden/>
               </w:rPr>
-              <w:t>8</w:t>
+              <w:t>9</w:t>
             </w:r>
             <w:r>
               <w:rPr>
@@ -479,10 +484,11 @@
               <w:tab w:val="right" w:leader="dot" w:pos="9620"/>
             </w:tabs>
             <w:rPr>
+              <w:rFonts w:eastAsiaTheme="minorEastAsia"/>
               <w:noProof/>
             </w:rPr>
           </w:pPr>
-          <w:hyperlink w:anchor="_Toc469080828" w:history="1">
+          <w:hyperlink w:anchor="_Toc469083620" w:history="1">
             <w:r>
               <w:rPr>
                 <w:rStyle w:val="Hyperlink"/>
@@ -509,7 +515,7 @@
                 <w:noProof/>
                 <w:webHidden/>
               </w:rPr>
-              <w:instrText xml:space="preserve"> PAGEREF _Toc469080828 \h </w:instrText>
+              <w:instrText xml:space="preserve"> PAGEREF _Toc469083620 \h </w:instrText>
             </w:r>
             <w:r>
               <w:rPr>
@@ -529,7 +535,78 @@
                 <w:noProof/>
                 <w:webHidden/>
               </w:rPr>
-              <w:t>8</w:t>
+              <w:t>9</w:t>
+            </w:r>
+            <w:r>
+              <w:rPr>
+                <w:noProof/>
+                <w:webHidden/>
+              </w:rPr>
+              <w:fldChar w:fldCharType="end"/>
+            </w:r>
+          </w:hyperlink>
+          <w:bookmarkStart w:id="0" w:name="_GoBack"/>
+          <w:bookmarkEnd w:id="0"/>
+        </w:p>
+        <w:p>
+          <w:pPr>
+            <w:pStyle w:val="TOC1"/>
+            <w:tabs>
+              <w:tab w:val="right" w:leader="dot" w:pos="9620"/>
+            </w:tabs>
+            <w:rPr>
+              <w:rFonts w:eastAsiaTheme="minorEastAsia"/>
+              <w:noProof/>
+            </w:rPr>
+          </w:pPr>
+          <w:hyperlink w:anchor="_Toc469083622" w:history="1">
+            <w:r>
+              <w:rPr>
+                <w:rStyle w:val="Hyperlink"/>
+                <w:noProof/>
+              </w:rPr>
+              <w:t>Use Case Diagrams</w:t>
+            </w:r>
+            <w:r>
+              <w:rPr>
+                <w:noProof/>
+                <w:webHidden/>
+              </w:rPr>
+              <w:tab/>
+            </w:r>
+            <w:r>
+              <w:rPr>
+                <w:noProof/>
+                <w:webHidden/>
+              </w:rPr>
+              <w:fldChar w:fldCharType="begin"/>
+            </w:r>
+            <w:r>
+              <w:rPr>
+                <w:noProof/>
+                <w:webHidden/>
+              </w:rPr>
+              <w:instrText xml:space="preserve"> PAGEREF _Toc469083622 \h </w:instrText>
+            </w:r>
+            <w:r>
+              <w:rPr>
+                <w:noProof/>
+                <w:webHidden/>
+              </w:rPr>
+            </w:r>
+            <w:r>
+              <w:rPr>
+                <w:noProof/>
+                <w:webHidden/>
+              </w:rPr>
+              <w:fldChar w:fldCharType="separate"/>
+            </w:r>
+            <w:r>
+              <w:rPr>
+                <w:noProof/>
+                <w:webHidden/>
+              </w:rPr>
+              <w:t>12</w:t>
             </w:r>
             <w:r>
               <w:rPr>
@@ -547,23 +624,17 @@
               <w:tab w:val="right" w:leader="dot" w:pos="9620"/>
             </w:tabs>
             <w:rPr>
+              <w:rFonts w:eastAsiaTheme="minorEastAsia"/>
               <w:noProof/>
             </w:rPr>
           </w:pPr>
-          <w:hyperlink w:anchor="_Toc469080830" w:history="1">
+          <w:hyperlink w:anchor="_Toc469083624" w:history="1">
             <w:r>
               <w:rPr>
                 <w:rStyle w:val="Hyperlink"/>
                 <w:noProof/>
               </w:rPr>
-              <w:t>Use Case Di</w:t>
-            </w:r>
-            <w:r>
-              <w:rPr>
-                <w:rStyle w:val="Hyperlink"/>
-                <w:noProof/>
-              </w:rPr>
-              <w:t>agrams</w:t>
+              <w:t>Sequence Diagram</w:t>
             </w:r>
             <w:r>
               <w:rPr>
@@ -584,7 +655,7 @@
                 <w:noProof/>
                 <w:webHidden/>
               </w:rPr>
-              <w:instrText xml:space="preserve"> PAGEREF _Toc469080830 \h </w:instrText>
+              <w:instrText xml:space="preserve"> PAGEREF _Toc469083624 \h </w:instrText>
             </w:r>
             <w:r>
               <w:rPr>
@@ -604,7 +675,7 @@
                 <w:noProof/>
                 <w:webHidden/>
               </w:rPr>
-              <w:t>11</w:t>
+              <w:t>13</w:t>
             </w:r>
             <w:r>
               <w:rPr>
@@ -622,16 +693,17 @@
               <w:tab w:val="right" w:leader="dot" w:pos="9620"/>
             </w:tabs>
             <w:rPr>
+              <w:rFonts w:eastAsiaTheme="minorEastAsia"/>
               <w:noProof/>
             </w:rPr>
           </w:pPr>
-          <w:hyperlink w:anchor="_Toc469080831" w:history="1">
+          <w:hyperlink w:anchor="_Toc469083625" w:history="1">
             <w:r>
               <w:rPr>
                 <w:rStyle w:val="Hyperlink"/>
                 <w:noProof/>
               </w:rPr>
-              <w:t>Sequence Diagram</w:t>
+              <w:t>Development</w:t>
             </w:r>
             <w:r>
               <w:rPr>
@@ -652,7 +724,7 @@
                 <w:noProof/>
                 <w:webHidden/>
               </w:rPr>
-              <w:instrText xml:space="preserve"> PAGEREF _Toc469080831 \h </w:instrText>
+              <w:instrText xml:space="preserve"> PAGEREF _Toc469083625 \h </w:instrText>
             </w:r>
             <w:r>
               <w:rPr>
@@ -672,7 +744,7 @@
                 <w:noProof/>
                 <w:webHidden/>
               </w:rPr>
-              <w:t>12</w:t>
+              <w:t>13</w:t>
             </w:r>
             <w:r>
               <w:rPr>
@@ -690,16 +762,17 @@
               <w:tab w:val="right" w:leader="dot" w:pos="9620"/>
             </w:tabs>
             <w:rPr>
+              <w:rFonts w:eastAsiaTheme="minorEastAsia"/>
               <w:noProof/>
             </w:rPr>
           </w:pPr>
-          <w:hyperlink w:anchor="_Toc469080832" w:history="1">
+          <w:hyperlink w:anchor="_Toc469083626" w:history="1">
             <w:r>
               <w:rPr>
                 <w:rStyle w:val="Hyperlink"/>
                 <w:noProof/>
               </w:rPr>
-              <w:t>Development</w:t>
+              <w:t>Testing</w:t>
             </w:r>
             <w:r>
               <w:rPr>
@@ -720,7 +793,7 @@
                 <w:noProof/>
                 <w:webHidden/>
               </w:rPr>
-              <w:instrText xml:space="preserve"> PAGEREF _Toc469080832 \h </w:instrText>
+              <w:instrText xml:space="preserve"> PAGEREF _Toc469083626 \h </w:instrText>
             </w:r>
             <w:r>
               <w:rPr>
@@ -740,7 +813,7 @@
                 <w:noProof/>
                 <w:webHidden/>
               </w:rPr>
-              <w:t>12</w:t>
+              <w:t>14</w:t>
             </w:r>
             <w:r>
               <w:rPr>
@@ -758,10 +831,11 @@
               <w:tab w:val="right" w:leader="dot" w:pos="9620"/>
             </w:tabs>
             <w:rPr>
+              <w:rFonts w:eastAsiaTheme="minorEastAsia"/>
               <w:noProof/>
             </w:rPr>
           </w:pPr>
-          <w:hyperlink w:anchor="_Toc469080833" w:history="1">
+          <w:hyperlink w:anchor="_Toc469083627" w:history="1">
             <w:r>
               <w:rPr>
                 <w:rStyle w:val="Hyperlink"/>
@@ -788,7 +862,7 @@
                 <w:noProof/>
                 <w:webHidden/>
               </w:rPr>
-              <w:instrText xml:space="preserve"> PAGEREF _Toc469080833 \h </w:instrText>
+              <w:instrText xml:space="preserve"> PAGEREF _Toc469083627 \h </w:instrText>
             </w:r>
             <w:r>
               <w:rPr>
@@ -808,7 +882,7 @@
                 <w:noProof/>
                 <w:webHidden/>
               </w:rPr>
-              <w:t>14</w:t>
+              <w:t>15</w:t>
             </w:r>
             <w:r>
               <w:rPr>
@@ -826,10 +900,11 @@
               <w:tab w:val="right" w:leader="dot" w:pos="9620"/>
             </w:tabs>
             <w:rPr>
+              <w:rFonts w:eastAsiaTheme="minorEastAsia"/>
               <w:noProof/>
             </w:rPr>
           </w:pPr>
-          <w:hyperlink w:anchor="_Toc469080834" w:history="1">
+          <w:hyperlink w:anchor="_Toc469083628" w:history="1">
             <w:r>
               <w:rPr>
                 <w:rStyle w:val="Hyperlink"/>
@@ -856,7 +931,7 @@
                 <w:noProof/>
                 <w:webHidden/>
               </w:rPr>
-              <w:instrText xml:space="preserve"> PAGEREF _Toc469080834 \h </w:instrText>
+              <w:instrText xml:space="preserve"> PAGEREF _Toc469083628 \h </w:instrText>
             </w:r>
             <w:r>
               <w:rPr>
@@ -876,7 +951,7 @@
                 <w:noProof/>
                 <w:webHidden/>
               </w:rPr>
-              <w:t>21</w:t>
+              <w:t>22</w:t>
             </w:r>
             <w:r>
               <w:rPr>
@@ -911,18 +986,16 @@
     <w:p/>
     <w:p/>
     <w:p/>
-    <w:p/>
-    <w:p/>
     <w:p>
       <w:pPr>
         <w:pStyle w:val="Heading1"/>
       </w:pPr>
-      <w:bookmarkStart w:id="0" w:name="_Toc469080823"/>
+      <w:bookmarkStart w:id="1" w:name="_Toc469083615"/>
       <w:r>
         <w:lastRenderedPageBreak/>
         <w:t>Abstract</w:t>
       </w:r>
-      <w:bookmarkEnd w:id="0"/>
+      <w:bookmarkEnd w:id="1"/>
     </w:p>
     <w:p>
       <w:r>
@@ -993,11 +1066,11 @@
       <w:pPr>
         <w:pStyle w:val="Heading1"/>
       </w:pPr>
-      <w:bookmarkStart w:id="1" w:name="_Toc469080824"/>
+      <w:bookmarkStart w:id="2" w:name="_Toc469083616"/>
       <w:r>
         <w:t>Introduction</w:t>
       </w:r>
-      <w:bookmarkEnd w:id="1"/>
+      <w:bookmarkEnd w:id="2"/>
     </w:p>
     <w:p>
       <w:r>
@@ -1133,12 +1206,12 @@
       <w:pPr>
         <w:pStyle w:val="Heading1"/>
       </w:pPr>
-      <w:bookmarkStart w:id="2" w:name="_Toc469080825"/>
+      <w:bookmarkStart w:id="3" w:name="_Toc469083617"/>
       <w:r>
         <w:lastRenderedPageBreak/>
         <w:t>Architecture Diagram</w:t>
       </w:r>
-      <w:bookmarkEnd w:id="2"/>
+      <w:bookmarkEnd w:id="3"/>
     </w:p>
     <w:p/>
     <w:p>
@@ -1238,12 +1311,12 @@
       <w:pPr>
         <w:pStyle w:val="Heading1"/>
       </w:pPr>
-      <w:bookmarkStart w:id="3" w:name="_Toc469080826"/>
+      <w:bookmarkStart w:id="4" w:name="_Toc469083618"/>
       <w:r>
         <w:lastRenderedPageBreak/>
         <w:t>Database design</w:t>
       </w:r>
-      <w:bookmarkEnd w:id="3"/>
+      <w:bookmarkEnd w:id="4"/>
     </w:p>
     <w:p/>
     <w:p>
@@ -1437,12 +1510,12 @@
           <w:noProof/>
         </w:rPr>
       </w:pPr>
-      <w:bookmarkStart w:id="4" w:name="_Toc469080827"/>
+      <w:bookmarkStart w:id="5" w:name="_Toc469083619"/>
       <w:r>
         <w:lastRenderedPageBreak/>
         <w:t>Other UML Diagrams</w:t>
       </w:r>
-      <w:bookmarkEnd w:id="4"/>
+      <w:bookmarkEnd w:id="5"/>
       <w:r>
         <w:rPr>
           <w:noProof/>
@@ -1455,7 +1528,7 @@
         <w:pStyle w:val="Heading1"/>
         <w:ind w:firstLine="720"/>
       </w:pPr>
-      <w:bookmarkStart w:id="5" w:name="_Toc469080828"/>
+      <w:bookmarkStart w:id="6" w:name="_Toc469083620"/>
       <w:r>
         <w:rPr>
           <w:noProof/>
@@ -1535,14 +1608,15 @@
         </w:rPr>
         <w:t>s</w:t>
       </w:r>
-      <w:bookmarkEnd w:id="5"/>
+      <w:bookmarkEnd w:id="6"/>
     </w:p>
     <w:p>
       <w:pPr>
         <w:pStyle w:val="Heading1"/>
         <w:jc w:val="center"/>
       </w:pPr>
-      <w:bookmarkStart w:id="6" w:name="_Toc469080829"/>
+      <w:bookmarkStart w:id="7" w:name="_Toc469080829"/>
+      <w:bookmarkStart w:id="8" w:name="_Toc469083621"/>
       <w:r>
         <w:rPr>
           <w:noProof/>
@@ -1597,7 +1671,8 @@
           </wp:inline>
         </w:drawing>
       </w:r>
-      <w:bookmarkEnd w:id="6"/>
+      <w:bookmarkEnd w:id="7"/>
+      <w:bookmarkEnd w:id="8"/>
     </w:p>
     <w:p/>
     <w:p>
@@ -1663,16 +1738,18 @@
         <w:pStyle w:val="Heading1"/>
         <w:ind w:firstLine="720"/>
       </w:pPr>
-      <w:bookmarkStart w:id="7" w:name="_Toc469080830"/>
+      <w:bookmarkStart w:id="9" w:name="_Toc469083622"/>
       <w:r>
         <w:lastRenderedPageBreak/>
         <w:t>Use Case Diagrams</w:t>
       </w:r>
+      <w:bookmarkEnd w:id="9"/>
     </w:p>
     <w:p>
       <w:pPr>
         <w:pStyle w:val="Heading1"/>
       </w:pPr>
+      <w:bookmarkStart w:id="10" w:name="_Toc469083623"/>
       <w:r>
         <w:rPr>
           <w:noProof/>
@@ -1755,27 +1832,26 @@
           </wp:inline>
         </w:drawing>
       </w:r>
-      <w:bookmarkEnd w:id="7"/>
+      <w:bookmarkEnd w:id="10"/>
     </w:p>
     <w:p>
       <w:pPr>
         <w:pStyle w:val="Heading1"/>
-        <w:ind w:firstLine="720"/>
-      </w:pPr>
-      <w:bookmarkStart w:id="8" w:name="_Toc469080831"/>
+      </w:pPr>
+      <w:bookmarkStart w:id="11" w:name="_Toc469083624"/>
       <w:r>
         <w:rPr>
           <w:noProof/>
         </w:rPr>
         <w:lastRenderedPageBreak/>
         <w:drawing>
-          <wp:anchor distT="0" distB="0" distL="114300" distR="114300" simplePos="0" relativeHeight="251660288" behindDoc="0" locked="0" layoutInCell="1" allowOverlap="1" wp14:anchorId="4D858A96" wp14:editId="19B63B4A">
+          <wp:anchor distT="0" distB="0" distL="114300" distR="114300" simplePos="0" relativeHeight="251660288" behindDoc="0" locked="0" layoutInCell="1" allowOverlap="1" wp14:anchorId="4D858A96" wp14:editId="3BDBA7C2">
             <wp:simplePos x="0" y="0"/>
             <wp:positionH relativeFrom="margin">
-              <wp:align>right</wp:align>
+              <wp:align>center</wp:align>
             </wp:positionH>
             <wp:positionV relativeFrom="paragraph">
-              <wp:posOffset>3778250</wp:posOffset>
+              <wp:posOffset>177800</wp:posOffset>
             </wp:positionV>
             <wp:extent cx="5899150" cy="2641600"/>
             <wp:effectExtent l="0" t="0" r="6350" b="6350"/>
@@ -1813,7 +1889,7 @@
       <w:r>
         <w:t>Sequence Diagram</w:t>
       </w:r>
-      <w:bookmarkEnd w:id="8"/>
+      <w:bookmarkEnd w:id="11"/>
     </w:p>
     <w:p>
       <w:pPr>
@@ -1838,11 +1914,11 @@
       <w:pPr>
         <w:pStyle w:val="Heading1"/>
       </w:pPr>
-      <w:bookmarkStart w:id="9" w:name="_Toc469080832"/>
+      <w:bookmarkStart w:id="12" w:name="_Toc469083625"/>
       <w:r>
         <w:t>Development</w:t>
       </w:r>
-      <w:bookmarkEnd w:id="9"/>
+      <w:bookmarkEnd w:id="12"/>
     </w:p>
     <w:p>
       <w:r>
@@ -1961,6 +2037,18 @@
       </w:r>
     </w:p>
     <w:p/>
+    <w:p/>
+    <w:p>
+      <w:pPr>
+        <w:pStyle w:val="Heading1"/>
+      </w:pPr>
+      <w:bookmarkStart w:id="13" w:name="_Toc469083626"/>
+      <w:r>
+        <w:lastRenderedPageBreak/>
+        <w:t>Testing</w:t>
+      </w:r>
+      <w:bookmarkEnd w:id="13"/>
+    </w:p>
     <w:p>
       <w:r>
         <w:t>In testing we have performed the load testing by emulating large number of users to test scalability, availability and performance of the server.</w:t>
@@ -2061,12 +2149,11 @@
       <w:pPr>
         <w:pStyle w:val="Heading1"/>
       </w:pPr>
-      <w:bookmarkStart w:id="10" w:name="_Toc469080833"/>
-      <w:r>
-        <w:lastRenderedPageBreak/>
+      <w:bookmarkStart w:id="14" w:name="_Toc469083627"/>
+      <w:r>
         <w:t>Deployment and Cloud Configuration:</w:t>
       </w:r>
-      <w:bookmarkEnd w:id="10"/>
+      <w:bookmarkEnd w:id="14"/>
     </w:p>
     <w:p>
       <w:r>
@@ -2599,12 +2686,12 @@
       <w:pPr>
         <w:pStyle w:val="Heading1"/>
       </w:pPr>
-      <w:bookmarkStart w:id="11" w:name="_Toc469080834"/>
+      <w:bookmarkStart w:id="15" w:name="_Toc469083628"/>
       <w:r>
         <w:lastRenderedPageBreak/>
         <w:t>Implementation Screenshots:</w:t>
       </w:r>
-      <w:bookmarkEnd w:id="11"/>
+      <w:bookmarkEnd w:id="15"/>
     </w:p>
     <w:p/>
     <w:p>
@@ -3226,10 +3313,7 @@
     <w:p/>
     <w:p/>
     <w:p/>
-    <w:p>
-      <w:bookmarkStart w:id="12" w:name="_GoBack"/>
-      <w:bookmarkEnd w:id="12"/>
-    </w:p>
+    <w:p/>
     <w:p>
       <w:r>
         <w:lastRenderedPageBreak/>
@@ -4762,7 +4846,7 @@
 </file>
 
 <file path=customXml/itemProps1.xml><?xml version="1.0" encoding="utf-8"?>
-<ds:datastoreItem xmlns:ds="http://schemas.openxmlformats.org/officeDocument/2006/customXml" ds:itemID="{4EDCA944-3A23-4417-A8FB-FDC256E64EA3}">
+<ds:datastoreItem xmlns:ds="http://schemas.openxmlformats.org/officeDocument/2006/customXml" ds:itemID="{DC0C5E5F-5D4F-4035-BA07-CAB8AA462CEB}">
   <ds:schemaRefs>
     <ds:schemaRef ds:uri="http://schemas.openxmlformats.org/officeDocument/2006/bibliography"/>
   </ds:schemaRefs>

</xml_diff>